<commit_message>
Change html js and css
</commit_message>
<xml_diff>
--- a/pilot.docx
+++ b/pilot.docx
@@ -417,6 +417,9 @@
         <w:pStyle w:val="ListParagraph"/>
       </w:pPr>
       <w:r>
+        <w:rPr>
+          <w:noProof/>
+        </w:rPr>
         <w:drawing>
           <wp:inline distT="0" distB="0" distL="0" distR="0" wp14:anchorId="550C4447" wp14:editId="1B6910CD">
             <wp:extent cx="5943600" cy="3172460"/>
@@ -1377,6 +1380,9 @@
         <w:pStyle w:val="ListParagraph"/>
       </w:pPr>
       <w:r>
+        <w:rPr>
+          <w:noProof/>
+        </w:rPr>
         <w:drawing>
           <wp:inline distT="0" distB="0" distL="0" distR="0" wp14:anchorId="4D372D11" wp14:editId="2A56D9C6">
             <wp:extent cx="5943600" cy="5298440"/>
@@ -1427,6 +1433,9 @@
         <w:pStyle w:val="ListParagraph"/>
       </w:pPr>
       <w:r>
+        <w:rPr>
+          <w:noProof/>
+        </w:rPr>
         <w:lastRenderedPageBreak/>
         <w:drawing>
           <wp:inline distT="0" distB="0" distL="0" distR="0" wp14:anchorId="43A09B96" wp14:editId="64680818">
@@ -1964,14 +1973,15 @@
       <w:r>
         <w:t xml:space="preserve"> .</w:t>
       </w:r>
-      <w:bookmarkStart w:id="0" w:name="_GoBack"/>
-      <w:bookmarkEnd w:id="0"/>
-    </w:p>
-    <w:p>
-      <w:pPr>
-        <w:pStyle w:val="ListParagraph"/>
-      </w:pPr>
-      <w:r>
+    </w:p>
+    <w:p>
+      <w:pPr>
+        <w:pStyle w:val="ListParagraph"/>
+      </w:pPr>
+      <w:r>
+        <w:rPr>
+          <w:noProof/>
+        </w:rPr>
         <w:lastRenderedPageBreak/>
         <w:drawing>
           <wp:inline distT="0" distB="0" distL="0" distR="0" wp14:anchorId="56EA436D" wp14:editId="3E9EADF7">
@@ -2009,6 +2019,338 @@
           </wp:inline>
         </w:drawing>
       </w:r>
+    </w:p>
+    <w:p>
+      <w:pPr>
+        <w:pStyle w:val="ListParagraph"/>
+      </w:pPr>
+    </w:p>
+    <w:p>
+      <w:pPr>
+        <w:pStyle w:val="ListParagraph"/>
+      </w:pPr>
+    </w:p>
+    <w:p>
+      <w:pPr>
+        <w:pStyle w:val="ListParagraph"/>
+      </w:pPr>
+      <w:proofErr w:type="spellStart"/>
+      <w:r>
+        <w:t>Về</w:t>
+      </w:r>
+      <w:proofErr w:type="spellEnd"/>
+      <w:r>
+        <w:t xml:space="preserve"> </w:t>
+      </w:r>
+      <w:proofErr w:type="spellStart"/>
+      <w:r>
+        <w:t>phần</w:t>
+      </w:r>
+      <w:proofErr w:type="spellEnd"/>
+      <w:r>
+        <w:t xml:space="preserve"> </w:t>
+      </w:r>
+      <w:proofErr w:type="spellStart"/>
+      <w:r>
+        <w:t>chất</w:t>
+      </w:r>
+      <w:proofErr w:type="spellEnd"/>
+      <w:r>
+        <w:t xml:space="preserve"> </w:t>
+      </w:r>
+      <w:proofErr w:type="spellStart"/>
+      <w:r>
+        <w:t>lượng</w:t>
+      </w:r>
+      <w:proofErr w:type="spellEnd"/>
+      <w:r>
+        <w:t xml:space="preserve"> </w:t>
+      </w:r>
+      <w:proofErr w:type="spellStart"/>
+      <w:r>
+        <w:t>phục</w:t>
+      </w:r>
+      <w:proofErr w:type="spellEnd"/>
+      <w:r>
+        <w:t xml:space="preserve"> </w:t>
+      </w:r>
+      <w:proofErr w:type="spellStart"/>
+      <w:r>
+        <w:t>vụ</w:t>
+      </w:r>
+      <w:proofErr w:type="spellEnd"/>
+      <w:r>
+        <w:t xml:space="preserve"> </w:t>
+      </w:r>
+      <w:proofErr w:type="spellStart"/>
+      <w:r>
+        <w:t>của</w:t>
+      </w:r>
+      <w:proofErr w:type="spellEnd"/>
+      <w:r>
+        <w:t xml:space="preserve"> </w:t>
+      </w:r>
+      <w:proofErr w:type="spellStart"/>
+      <w:r>
+        <w:t>quán</w:t>
+      </w:r>
+      <w:proofErr w:type="spellEnd"/>
+      <w:r>
+        <w:t xml:space="preserve"> </w:t>
+      </w:r>
+      <w:proofErr w:type="spellStart"/>
+      <w:r>
+        <w:t>thì</w:t>
+      </w:r>
+      <w:proofErr w:type="spellEnd"/>
+      <w:r>
+        <w:t xml:space="preserve"> </w:t>
+      </w:r>
+    </w:p>
+    <w:p>
+      <w:pPr>
+        <w:pStyle w:val="ListParagraph"/>
+      </w:pPr>
+      <w:r>
+        <w:lastRenderedPageBreak/>
+        <w:drawing>
+          <wp:inline distT="0" distB="0" distL="0" distR="0" wp14:anchorId="7949474D" wp14:editId="78EF750E">
+            <wp:extent cx="5943600" cy="5240655"/>
+            <wp:effectExtent l="0" t="0" r="0" b="0"/>
+            <wp:docPr id="3" name="Picture 3"/>
+            <wp:cNvGraphicFramePr>
+              <a:graphicFrameLocks xmlns:a="http://schemas.openxmlformats.org/drawingml/2006/main" noChangeAspect="1"/>
+            </wp:cNvGraphicFramePr>
+            <a:graphic xmlns:a="http://schemas.openxmlformats.org/drawingml/2006/main">
+              <a:graphicData uri="http://schemas.openxmlformats.org/drawingml/2006/picture">
+                <pic:pic xmlns:pic="http://schemas.openxmlformats.org/drawingml/2006/picture">
+                  <pic:nvPicPr>
+                    <pic:cNvPr id="1" name=""/>
+                    <pic:cNvPicPr/>
+                  </pic:nvPicPr>
+                  <pic:blipFill>
+                    <a:blip r:embed="rId12"/>
+                    <a:stretch>
+                      <a:fillRect/>
+                    </a:stretch>
+                  </pic:blipFill>
+                  <pic:spPr>
+                    <a:xfrm>
+                      <a:off x="0" y="0"/>
+                      <a:ext cx="5943600" cy="5240655"/>
+                    </a:xfrm>
+                    <a:prstGeom prst="rect">
+                      <a:avLst/>
+                    </a:prstGeom>
+                  </pic:spPr>
+                </pic:pic>
+              </a:graphicData>
+            </a:graphic>
+          </wp:inline>
+        </w:drawing>
+      </w:r>
+    </w:p>
+    <w:p>
+      <w:pPr>
+        <w:pStyle w:val="ListParagraph"/>
+        <w:rPr>
+          <w:lang w:val="vi-VN"/>
+        </w:rPr>
+      </w:pPr>
+      <w:proofErr w:type="spellStart"/>
+      <w:r>
+        <w:t>Phải</w:t>
+      </w:r>
+      <w:proofErr w:type="spellEnd"/>
+      <w:r>
+        <w:t xml:space="preserve"> </w:t>
+      </w:r>
+      <w:proofErr w:type="spellStart"/>
+      <w:r>
+        <w:t>nêu</w:t>
+      </w:r>
+      <w:proofErr w:type="spellEnd"/>
+      <w:r>
+        <w:t xml:space="preserve"> </w:t>
+      </w:r>
+      <w:proofErr w:type="spellStart"/>
+      <w:r>
+        <w:t>được</w:t>
+      </w:r>
+      <w:proofErr w:type="spellEnd"/>
+      <w:r>
+        <w:t xml:space="preserve"> 3 </w:t>
+      </w:r>
+      <w:proofErr w:type="spellStart"/>
+      <w:r>
+        <w:t>lý</w:t>
+      </w:r>
+      <w:proofErr w:type="spellEnd"/>
+      <w:r>
+        <w:t xml:space="preserve"> do </w:t>
+      </w:r>
+      <w:proofErr w:type="spellStart"/>
+      <w:r>
+        <w:t>chính</w:t>
+      </w:r>
+      <w:proofErr w:type="spellEnd"/>
+      <w:r>
+        <w:t xml:space="preserve"> </w:t>
+      </w:r>
+      <w:proofErr w:type="spellStart"/>
+      <w:r>
+        <w:t>và</w:t>
+      </w:r>
+      <w:proofErr w:type="spellEnd"/>
+      <w:r>
+        <w:t xml:space="preserve"> </w:t>
+      </w:r>
+      <w:proofErr w:type="spellStart"/>
+      <w:r>
+        <w:t>các</w:t>
+      </w:r>
+      <w:proofErr w:type="spellEnd"/>
+      <w:r>
+        <w:t xml:space="preserve"> </w:t>
+      </w:r>
+      <w:proofErr w:type="spellStart"/>
+      <w:r>
+        <w:t>vấn</w:t>
+      </w:r>
+      <w:proofErr w:type="spellEnd"/>
+      <w:r>
+        <w:t xml:space="preserve"> </w:t>
+      </w:r>
+      <w:proofErr w:type="spellStart"/>
+      <w:r>
+        <w:t>đề</w:t>
+      </w:r>
+      <w:proofErr w:type="spellEnd"/>
+      <w:r>
+        <w:t xml:space="preserve"> </w:t>
+      </w:r>
+      <w:proofErr w:type="spellStart"/>
+      <w:r>
+        <w:t>mà</w:t>
+      </w:r>
+      <w:proofErr w:type="spellEnd"/>
+      <w:r>
+        <w:t xml:space="preserve"> </w:t>
+      </w:r>
+      <w:proofErr w:type="spellStart"/>
+      <w:r>
+        <w:t>quán</w:t>
+      </w:r>
+      <w:proofErr w:type="spellEnd"/>
+      <w:r>
+        <w:t xml:space="preserve"> </w:t>
+      </w:r>
+      <w:proofErr w:type="spellStart"/>
+      <w:r>
+        <w:t>đang</w:t>
+      </w:r>
+      <w:proofErr w:type="spellEnd"/>
+      <w:r>
+        <w:t xml:space="preserve"> </w:t>
+      </w:r>
+      <w:proofErr w:type="spellStart"/>
+      <w:r>
+        <w:t>gặp</w:t>
+      </w:r>
+      <w:proofErr w:type="spellEnd"/>
+      <w:r>
+        <w:t xml:space="preserve"> </w:t>
+      </w:r>
+      <w:proofErr w:type="spellStart"/>
+      <w:r>
+        <w:t>phải</w:t>
+      </w:r>
+      <w:proofErr w:type="spellEnd"/>
+      <w:r>
+        <w:t xml:space="preserve"> </w:t>
+      </w:r>
+      <w:proofErr w:type="spellStart"/>
+      <w:r>
+        <w:t>hoặc</w:t>
+      </w:r>
+      <w:proofErr w:type="spellEnd"/>
+      <w:r>
+        <w:t xml:space="preserve"> </w:t>
+      </w:r>
+      <w:proofErr w:type="spellStart"/>
+      <w:r>
+        <w:t>là</w:t>
+      </w:r>
+      <w:proofErr w:type="spellEnd"/>
+      <w:r>
+        <w:t xml:space="preserve"> </w:t>
+      </w:r>
+      <w:proofErr w:type="spellStart"/>
+      <w:r>
+        <w:t>không</w:t>
+      </w:r>
+      <w:proofErr w:type="spellEnd"/>
+      <w:r>
+        <w:t xml:space="preserve"> </w:t>
+      </w:r>
+      <w:proofErr w:type="spellStart"/>
+      <w:r>
+        <w:t>có</w:t>
+      </w:r>
+      <w:proofErr w:type="spellEnd"/>
+      <w:r>
+        <w:t xml:space="preserve"> ( </w:t>
+      </w:r>
+      <w:proofErr w:type="spellStart"/>
+      <w:r>
+        <w:t>thiếu</w:t>
+      </w:r>
+      <w:proofErr w:type="spellEnd"/>
+      <w:r>
+        <w:t xml:space="preserve"> </w:t>
+      </w:r>
+      <w:proofErr w:type="spellStart"/>
+      <w:r>
+        <w:t>thốn</w:t>
+      </w:r>
+      <w:proofErr w:type="spellEnd"/>
+      <w:r>
+        <w:t xml:space="preserve"> </w:t>
+      </w:r>
+      <w:proofErr w:type="spellStart"/>
+      <w:r>
+        <w:t>một</w:t>
+      </w:r>
+      <w:proofErr w:type="spellEnd"/>
+      <w:r>
+        <w:t xml:space="preserve"> </w:t>
+      </w:r>
+      <w:proofErr w:type="spellStart"/>
+      <w:r>
+        <w:t>cái</w:t>
+      </w:r>
+      <w:proofErr w:type="spellEnd"/>
+      <w:r>
+        <w:t xml:space="preserve"> </w:t>
+      </w:r>
+      <w:proofErr w:type="spellStart"/>
+      <w:r>
+        <w:t>gì</w:t>
+      </w:r>
+      <w:proofErr w:type="spellEnd"/>
+      <w:r>
+        <w:t xml:space="preserve"> </w:t>
+      </w:r>
+      <w:proofErr w:type="spellStart"/>
+      <w:r>
+        <w:t>đó</w:t>
+      </w:r>
+      <w:proofErr w:type="spellEnd"/>
+      <w:r>
+        <w:t xml:space="preserve"> ) </w:t>
+      </w:r>
+      <w:bookmarkStart w:id="0" w:name="_GoBack"/>
+      <w:bookmarkEnd w:id="0"/>
     </w:p>
     <w:p/>
     <w:p/>

</xml_diff>